<commit_message>
Update Team_SWOT_Analysis_Worksheet - Atrius.docx
</commit_message>
<xml_diff>
--- a/docs/Team_SWOT_Analysis_Worksheet - Atrius.docx
+++ b/docs/Team_SWOT_Analysis_Worksheet - Atrius.docx
@@ -654,6 +654,13 @@
                 <w:sz w:val="20"/>
               </w:rPr>
             </w:pPr>
+            <w:r>
+              <w:rPr>
+                <w:rFonts w:ascii="Times New Roman"/>
+                <w:sz w:val="20"/>
+              </w:rPr>
+              <w:t xml:space="preserve">Programming experience </w:t>
+            </w:r>
           </w:p>
           <w:p>
             <w:pPr>
@@ -667,6 +674,13 @@
                 <w:sz w:val="20"/>
               </w:rPr>
             </w:pPr>
+            <w:r>
+              <w:rPr>
+                <w:rFonts w:ascii="Times New Roman"/>
+                <w:sz w:val="20"/>
+              </w:rPr>
+              <w:t>Game playing and design knowledge</w:t>
+            </w:r>
           </w:p>
           <w:p>
             <w:pPr>
@@ -680,6 +694,53 @@
                 <w:sz w:val="20"/>
               </w:rPr>
             </w:pPr>
+            <w:r>
+              <w:rPr>
+                <w:rFonts w:ascii="Times New Roman"/>
+                <w:sz w:val="20"/>
+              </w:rPr>
+              <w:t>All gone through physics courses</w:t>
+            </w:r>
+          </w:p>
+          <w:p>
+            <w:pPr>
+              <w:pStyle w:val="TableParagraph"/>
+              <w:numPr>
+                <w:ilvl w:val="0"/>
+                <w:numId w:val="2"/>
+              </w:numPr>
+              <w:rPr>
+                <w:rFonts w:ascii="Times New Roman"/>
+                <w:sz w:val="20"/>
+              </w:rPr>
+            </w:pPr>
+            <w:r>
+              <w:rPr>
+                <w:rFonts w:ascii="Times New Roman"/>
+                <w:sz w:val="20"/>
+              </w:rPr>
+              <w:t>Team meshes well together</w:t>
+            </w:r>
+          </w:p>
+          <w:p>
+            <w:pPr>
+              <w:pStyle w:val="TableParagraph"/>
+              <w:numPr>
+                <w:ilvl w:val="0"/>
+                <w:numId w:val="2"/>
+              </w:numPr>
+              <w:rPr>
+                <w:rFonts w:ascii="Times New Roman"/>
+                <w:sz w:val="20"/>
+              </w:rPr>
+            </w:pPr>
+            <w:r>
+              <w:rPr>
+                <w:rFonts w:ascii="Times New Roman"/>
+                <w:sz w:val="20"/>
+              </w:rPr>
+              <w:t>Good work ethic</w:t>
+            </w:r>
           </w:p>
         </w:tc>
         <w:tc>
@@ -698,6 +759,13 @@
                 <w:sz w:val="20"/>
               </w:rPr>
             </w:pPr>
+            <w:r>
+              <w:rPr>
+                <w:rFonts w:ascii="Times New Roman"/>
+                <w:sz w:val="20"/>
+              </w:rPr>
+              <w:t>ART</w:t>
+            </w:r>
           </w:p>
           <w:p>
             <w:pPr>
@@ -711,6 +779,13 @@
                 <w:sz w:val="20"/>
               </w:rPr>
             </w:pPr>
+            <w:r>
+              <w:rPr>
+                <w:rFonts w:ascii="Times New Roman"/>
+                <w:sz w:val="20"/>
+              </w:rPr>
+              <w:t>Lack of game development experience</w:t>
+            </w:r>
           </w:p>
           <w:p>
             <w:pPr>
@@ -724,6 +799,53 @@
                 <w:sz w:val="20"/>
               </w:rPr>
             </w:pPr>
+            <w:r>
+              <w:rPr>
+                <w:rFonts w:ascii="Times New Roman"/>
+                <w:sz w:val="20"/>
+              </w:rPr>
+              <w:t>Very busy</w:t>
+            </w:r>
+          </w:p>
+          <w:p>
+            <w:pPr>
+              <w:pStyle w:val="TableParagraph"/>
+              <w:numPr>
+                <w:ilvl w:val="0"/>
+                <w:numId w:val="2"/>
+              </w:numPr>
+              <w:rPr>
+                <w:rFonts w:ascii="Times New Roman"/>
+                <w:sz w:val="20"/>
+              </w:rPr>
+            </w:pPr>
+            <w:r>
+              <w:rPr>
+                <w:rFonts w:ascii="Times New Roman"/>
+                <w:sz w:val="20"/>
+              </w:rPr>
+              <w:t xml:space="preserve">Lack of decisiveness </w:t>
+            </w:r>
+          </w:p>
+          <w:p>
+            <w:pPr>
+              <w:pStyle w:val="TableParagraph"/>
+              <w:numPr>
+                <w:ilvl w:val="0"/>
+                <w:numId w:val="2"/>
+              </w:numPr>
+              <w:rPr>
+                <w:rFonts w:ascii="Times New Roman"/>
+                <w:sz w:val="20"/>
+              </w:rPr>
+            </w:pPr>
+            <w:r>
+              <w:rPr>
+                <w:rFonts w:ascii="Times New Roman"/>
+                <w:sz w:val="20"/>
+              </w:rPr>
+              <w:t>distracted</w:t>
+            </w:r>
           </w:p>
         </w:tc>
       </w:tr>
@@ -1054,6 +1176,13 @@
                 <w:sz w:val="20"/>
               </w:rPr>
             </w:pPr>
+            <w:r>
+              <w:rPr>
+                <w:rFonts w:ascii="Times New Roman"/>
+                <w:sz w:val="20"/>
+              </w:rPr>
+              <w:t>Excited to make a game</w:t>
+            </w:r>
           </w:p>
           <w:p>
             <w:pPr>
@@ -1067,6 +1196,13 @@
                 <w:sz w:val="20"/>
               </w:rPr>
             </w:pPr>
+            <w:r>
+              <w:rPr>
+                <w:rFonts w:ascii="Times New Roman"/>
+                <w:sz w:val="20"/>
+              </w:rPr>
+              <w:t>Another game team to bounce ideas off of</w:t>
+            </w:r>
           </w:p>
           <w:p>
             <w:pPr>
@@ -1080,6 +1216,33 @@
                 <w:sz w:val="20"/>
               </w:rPr>
             </w:pPr>
+            <w:r>
+              <w:rPr>
+                <w:rFonts w:ascii="Times New Roman"/>
+                <w:sz w:val="20"/>
+              </w:rPr>
+              <w:t>Opportunity to work on more technical game mechanics</w:t>
+            </w:r>
+          </w:p>
+          <w:p>
+            <w:pPr>
+              <w:pStyle w:val="TableParagraph"/>
+              <w:numPr>
+                <w:ilvl w:val="0"/>
+                <w:numId w:val="2"/>
+              </w:numPr>
+              <w:rPr>
+                <w:rFonts w:ascii="Times New Roman"/>
+                <w:sz w:val="20"/>
+              </w:rPr>
+            </w:pPr>
+            <w:r>
+              <w:rPr>
+                <w:rFonts w:ascii="Times New Roman"/>
+                <w:sz w:val="20"/>
+              </w:rPr>
+              <w:t>Development started early, so we can get more done</w:t>
+            </w:r>
           </w:p>
         </w:tc>
         <w:tc>
@@ -1098,6 +1261,20 @@
                 <w:sz w:val="20"/>
               </w:rPr>
             </w:pPr>
+            <w:r>
+              <w:rPr>
+                <w:rFonts w:ascii="Times New Roman"/>
+                <w:sz w:val="20"/>
+              </w:rPr>
+              <w:t xml:space="preserve">Our indecisiveness could </w:t>
+            </w:r>
+            <w:r>
+              <w:rPr>
+                <w:rFonts w:ascii="Times New Roman"/>
+                <w:sz w:val="20"/>
+              </w:rPr>
+              <w:t>lead to delays or disagreements</w:t>
+            </w:r>
           </w:p>
           <w:p>
             <w:pPr>
@@ -1111,6 +1288,13 @@
                 <w:sz w:val="20"/>
               </w:rPr>
             </w:pPr>
+            <w:r>
+              <w:rPr>
+                <w:rFonts w:ascii="Times New Roman"/>
+                <w:sz w:val="20"/>
+              </w:rPr>
+              <w:t>Workload from external classes could reduce our development time</w:t>
+            </w:r>
           </w:p>
           <w:p>
             <w:pPr>
@@ -1130,6 +1314,33 @@
                 <w:sz w:val="20"/>
               </w:rPr>
               <w:t xml:space="preserve"> </w:t>
+            </w:r>
+            <w:r>
+              <w:rPr>
+                <w:rFonts w:ascii="Times New Roman"/>
+                <w:sz w:val="20"/>
+              </w:rPr>
+              <w:t>Scope is large, and may be hard to complete</w:t>
+            </w:r>
+          </w:p>
+          <w:p>
+            <w:pPr>
+              <w:pStyle w:val="TableParagraph"/>
+              <w:numPr>
+                <w:ilvl w:val="0"/>
+                <w:numId w:val="2"/>
+              </w:numPr>
+              <w:rPr>
+                <w:rFonts w:ascii="Times New Roman"/>
+                <w:sz w:val="20"/>
+              </w:rPr>
+            </w:pPr>
+            <w:r>
+              <w:rPr>
+                <w:rFonts w:ascii="Times New Roman"/>
+                <w:sz w:val="20"/>
+              </w:rPr>
+              <w:t>Deliverables are difficult</w:t>
             </w:r>
           </w:p>
         </w:tc>
@@ -1319,19 +1530,11 @@
         </w:rPr>
         <w:t xml:space="preserve"> </w:t>
       </w:r>
-      <w:proofErr w:type="gramStart"/>
       <w:r>
         <w:rPr>
           <w:spacing w:val="-4"/>
         </w:rPr>
-        <w:t>co-workers</w:t>
-      </w:r>
-      <w:proofErr w:type="gramEnd"/>
-      <w:r>
-        <w:rPr>
-          <w:spacing w:val="-4"/>
-        </w:rPr>
-        <w:t xml:space="preserve"> or</w:t>
+        <w:t>co-workers or</w:t>
       </w:r>
       <w:r>
         <w:rPr>

</xml_diff>